<commit_message>
updating and finishing Q1
</commit_message>
<xml_diff>
--- a/Q1-steps.docx
+++ b/Q1-steps.docx
@@ -228,8 +228,317 @@
         <w:rPr>
           <w:rFonts w:asciiTheme="majorBidi" w:hAnsiTheme="majorBidi" w:cstheme="majorBidi"/>
         </w:rPr>
-        <w:t>Starting for the mygrep.sh:</w:t>
-      </w:r>
+        <w:t>Supporting Additional Grep Features</w:t>
+      </w:r>
+      <w:r>
+        <w:rPr>
+          <w:rFonts w:asciiTheme="majorBidi" w:hAnsiTheme="majorBidi" w:cstheme="majorBidi"/>
+        </w:rPr>
+        <w:t xml:space="preserve"> </w:t>
+      </w:r>
+      <w:r>
+        <w:rPr>
+          <w:rFonts w:asciiTheme="majorBidi" w:hAnsiTheme="majorBidi" w:cstheme="majorBidi"/>
+        </w:rPr>
+        <w:t>Option Handling (-n, -v, -E, -c, -l):</w:t>
+      </w:r>
+    </w:p>
+    <w:p>
+      <w:pPr>
+        <w:pStyle w:val="ListParagraph"/>
+        <w:rPr>
+          <w:rFonts w:asciiTheme="majorBidi" w:hAnsiTheme="majorBidi" w:cstheme="majorBidi"/>
+        </w:rPr>
+      </w:pPr>
+    </w:p>
+    <w:p>
+      <w:pPr>
+        <w:pStyle w:val="ListParagraph"/>
+        <w:rPr>
+          <w:rFonts w:asciiTheme="majorBidi" w:hAnsiTheme="majorBidi" w:cstheme="majorBidi"/>
+        </w:rPr>
+      </w:pPr>
+      <w:r>
+        <w:rPr>
+          <w:rFonts w:asciiTheme="majorBidi" w:hAnsiTheme="majorBidi" w:cstheme="majorBidi"/>
+        </w:rPr>
+        <w:t xml:space="preserve">The while </w:t>
+      </w:r>
+      <w:proofErr w:type="spellStart"/>
+      <w:r>
+        <w:rPr>
+          <w:rFonts w:asciiTheme="majorBidi" w:hAnsiTheme="majorBidi" w:cstheme="majorBidi"/>
+        </w:rPr>
+        <w:t>getopts</w:t>
+      </w:r>
+      <w:proofErr w:type="spellEnd"/>
+      <w:r>
+        <w:rPr>
+          <w:rFonts w:asciiTheme="majorBidi" w:hAnsiTheme="majorBidi" w:cstheme="majorBidi"/>
+        </w:rPr>
+        <w:t xml:space="preserve"> "</w:t>
+      </w:r>
+      <w:proofErr w:type="spellStart"/>
+      <w:r>
+        <w:rPr>
+          <w:rFonts w:asciiTheme="majorBidi" w:hAnsiTheme="majorBidi" w:cstheme="majorBidi"/>
+        </w:rPr>
+        <w:t>nvEcl</w:t>
+      </w:r>
+      <w:proofErr w:type="spellEnd"/>
+      <w:r>
+        <w:rPr>
+          <w:rFonts w:asciiTheme="majorBidi" w:hAnsiTheme="majorBidi" w:cstheme="majorBidi"/>
+        </w:rPr>
+        <w:t xml:space="preserve">" opt loop (line 20) parses flags and sets corresponding flags (e.g., </w:t>
+      </w:r>
+      <w:proofErr w:type="spellStart"/>
+      <w:r>
+        <w:rPr>
+          <w:rFonts w:asciiTheme="majorBidi" w:hAnsiTheme="majorBidi" w:cstheme="majorBidi"/>
+        </w:rPr>
+        <w:t>line_numbers</w:t>
+      </w:r>
+      <w:proofErr w:type="spellEnd"/>
+      <w:r>
+        <w:rPr>
+          <w:rFonts w:asciiTheme="majorBidi" w:hAnsiTheme="majorBidi" w:cstheme="majorBidi"/>
+        </w:rPr>
+        <w:t>=1 for -n).</w:t>
+      </w:r>
+    </w:p>
+    <w:p>
+      <w:pPr>
+        <w:pStyle w:val="ListParagraph"/>
+        <w:rPr>
+          <w:rFonts w:asciiTheme="majorBidi" w:hAnsiTheme="majorBidi" w:cstheme="majorBidi"/>
+        </w:rPr>
+      </w:pPr>
+    </w:p>
+    <w:p>
+      <w:pPr>
+        <w:pStyle w:val="ListParagraph"/>
+        <w:rPr>
+          <w:rFonts w:asciiTheme="majorBidi" w:hAnsiTheme="majorBidi" w:cstheme="majorBidi"/>
+        </w:rPr>
+      </w:pPr>
+      <w:r>
+        <w:rPr>
+          <w:rFonts w:asciiTheme="majorBidi" w:hAnsiTheme="majorBidi" w:cstheme="majorBidi"/>
+        </w:rPr>
+        <w:t xml:space="preserve">Flags are dynamically combined into </w:t>
+      </w:r>
+      <w:proofErr w:type="spellStart"/>
+      <w:r>
+        <w:rPr>
+          <w:rFonts w:asciiTheme="majorBidi" w:hAnsiTheme="majorBidi" w:cstheme="majorBidi"/>
+        </w:rPr>
+        <w:t>grep_opts</w:t>
+      </w:r>
+      <w:proofErr w:type="spellEnd"/>
+      <w:r>
+        <w:rPr>
+          <w:rFonts w:asciiTheme="majorBidi" w:hAnsiTheme="majorBidi" w:cstheme="majorBidi"/>
+        </w:rPr>
+        <w:t xml:space="preserve"> (lines 50–64), e.g., </w:t>
+      </w:r>
+      <w:proofErr w:type="spellStart"/>
+      <w:r>
+        <w:rPr>
+          <w:rFonts w:asciiTheme="majorBidi" w:hAnsiTheme="majorBidi" w:cstheme="majorBidi"/>
+        </w:rPr>
+        <w:t>grep_opts</w:t>
+      </w:r>
+      <w:proofErr w:type="spellEnd"/>
+      <w:r>
+        <w:rPr>
+          <w:rFonts w:asciiTheme="majorBidi" w:hAnsiTheme="majorBidi" w:cstheme="majorBidi"/>
+        </w:rPr>
+        <w:t>="${</w:t>
+      </w:r>
+      <w:proofErr w:type="spellStart"/>
+      <w:r>
+        <w:rPr>
+          <w:rFonts w:asciiTheme="majorBidi" w:hAnsiTheme="majorBidi" w:cstheme="majorBidi"/>
+        </w:rPr>
+        <w:t>grep_opts</w:t>
+      </w:r>
+      <w:proofErr w:type="spellEnd"/>
+      <w:r>
+        <w:rPr>
+          <w:rFonts w:asciiTheme="majorBidi" w:hAnsiTheme="majorBidi" w:cstheme="majorBidi"/>
+        </w:rPr>
+        <w:t>}n" adds -n for line numbers.</w:t>
+      </w:r>
+    </w:p>
+    <w:p>
+      <w:pPr>
+        <w:pStyle w:val="ListParagraph"/>
+        <w:rPr>
+          <w:rFonts w:asciiTheme="majorBidi" w:hAnsiTheme="majorBidi" w:cstheme="majorBidi"/>
+        </w:rPr>
+      </w:pPr>
+    </w:p>
+    <w:p>
+      <w:pPr>
+        <w:pStyle w:val="ListParagraph"/>
+        <w:rPr>
+          <w:rFonts w:asciiTheme="majorBidi" w:hAnsiTheme="majorBidi" w:cstheme="majorBidi"/>
+        </w:rPr>
+      </w:pPr>
+      <w:r>
+        <w:rPr>
+          <w:rFonts w:asciiTheme="majorBidi" w:hAnsiTheme="majorBidi" w:cstheme="majorBidi"/>
+        </w:rPr>
+        <w:t>Error Handling:</w:t>
+      </w:r>
+    </w:p>
+    <w:p>
+      <w:pPr>
+        <w:pStyle w:val="ListParagraph"/>
+        <w:rPr>
+          <w:rFonts w:asciiTheme="majorBidi" w:hAnsiTheme="majorBidi" w:cstheme="majorBidi"/>
+        </w:rPr>
+      </w:pPr>
+    </w:p>
+    <w:p>
+      <w:pPr>
+        <w:pStyle w:val="ListParagraph"/>
+        <w:rPr>
+          <w:rFonts w:asciiTheme="majorBidi" w:hAnsiTheme="majorBidi" w:cstheme="majorBidi"/>
+        </w:rPr>
+      </w:pPr>
+      <w:r>
+        <w:rPr>
+          <w:rFonts w:asciiTheme="majorBidi" w:hAnsiTheme="majorBidi" w:cstheme="majorBidi"/>
+        </w:rPr>
+        <w:t>Checks for missing arguments (if [ $# -</w:t>
+      </w:r>
+      <w:proofErr w:type="spellStart"/>
+      <w:r>
+        <w:rPr>
+          <w:rFonts w:asciiTheme="majorBidi" w:hAnsiTheme="majorBidi" w:cstheme="majorBidi"/>
+        </w:rPr>
+        <w:t>lt</w:t>
+      </w:r>
+      <w:proofErr w:type="spellEnd"/>
+      <w:r>
+        <w:rPr>
+          <w:rFonts w:asciiTheme="majorBidi" w:hAnsiTheme="majorBidi" w:cstheme="majorBidi"/>
+        </w:rPr>
+        <w:t xml:space="preserve"> 2 ], line 38) and invalid files (if [ ! -f "$file" ], line 43).</w:t>
+      </w:r>
+    </w:p>
+    <w:p>
+      <w:pPr>
+        <w:pStyle w:val="ListParagraph"/>
+        <w:rPr>
+          <w:rFonts w:asciiTheme="majorBidi" w:hAnsiTheme="majorBidi" w:cstheme="majorBidi"/>
+        </w:rPr>
+      </w:pPr>
+    </w:p>
+    <w:p>
+      <w:pPr>
+        <w:pStyle w:val="ListParagraph"/>
+        <w:rPr>
+          <w:rFonts w:asciiTheme="majorBidi" w:hAnsiTheme="majorBidi" w:cstheme="majorBidi"/>
+        </w:rPr>
+      </w:pPr>
+      <w:r>
+        <w:rPr>
+          <w:rFonts w:asciiTheme="majorBidi" w:hAnsiTheme="majorBidi" w:cstheme="majorBidi"/>
+        </w:rPr>
+        <w:lastRenderedPageBreak/>
+        <w:t>The -v testfile.txt case fails as expected because shift $((OPTIND-1)) (line 36) ensures the search string is required.</w:t>
+      </w:r>
+    </w:p>
+    <w:p>
+      <w:pPr>
+        <w:pStyle w:val="ListParagraph"/>
+        <w:rPr>
+          <w:rFonts w:asciiTheme="majorBidi" w:hAnsiTheme="majorBidi" w:cstheme="majorBidi"/>
+        </w:rPr>
+      </w:pPr>
+    </w:p>
+    <w:p>
+      <w:pPr>
+        <w:pStyle w:val="ListParagraph"/>
+        <w:rPr>
+          <w:rFonts w:asciiTheme="majorBidi" w:hAnsiTheme="majorBidi" w:cstheme="majorBidi"/>
+        </w:rPr>
+      </w:pPr>
+      <w:r>
+        <w:rPr>
+          <w:rFonts w:asciiTheme="majorBidi" w:hAnsiTheme="majorBidi" w:cstheme="majorBidi"/>
+        </w:rPr>
+        <w:t>Regex and Extended Features:</w:t>
+      </w:r>
+    </w:p>
+    <w:p>
+      <w:pPr>
+        <w:pStyle w:val="ListParagraph"/>
+        <w:rPr>
+          <w:rFonts w:asciiTheme="majorBidi" w:hAnsiTheme="majorBidi" w:cstheme="majorBidi"/>
+        </w:rPr>
+      </w:pPr>
+    </w:p>
+    <w:p>
+      <w:pPr>
+        <w:pStyle w:val="ListParagraph"/>
+        <w:rPr>
+          <w:rFonts w:asciiTheme="majorBidi" w:hAnsiTheme="majorBidi" w:cstheme="majorBidi"/>
+        </w:rPr>
+      </w:pPr>
+      <w:r>
+        <w:rPr>
+          <w:rFonts w:asciiTheme="majorBidi" w:hAnsiTheme="majorBidi" w:cstheme="majorBidi"/>
+        </w:rPr>
+        <w:t>The -E flag (line 24) enables extended regex via grep -E.</w:t>
+      </w:r>
+    </w:p>
+    <w:p>
+      <w:pPr>
+        <w:pStyle w:val="ListParagraph"/>
+        <w:rPr>
+          <w:rFonts w:asciiTheme="majorBidi" w:hAnsiTheme="majorBidi" w:cstheme="majorBidi"/>
+        </w:rPr>
+      </w:pPr>
+    </w:p>
+    <w:p>
+      <w:pPr>
+        <w:pStyle w:val="ListParagraph"/>
+        <w:rPr>
+          <w:rFonts w:asciiTheme="majorBidi" w:hAnsiTheme="majorBidi" w:cstheme="majorBidi"/>
+        </w:rPr>
+      </w:pPr>
+      <w:r>
+        <w:rPr>
+          <w:rFonts w:asciiTheme="majorBidi" w:hAnsiTheme="majorBidi" w:cstheme="majorBidi"/>
+        </w:rPr>
+        <w:t>Case-insensitive search (-</w:t>
+      </w:r>
+      <w:proofErr w:type="spellStart"/>
+      <w:r>
+        <w:rPr>
+          <w:rFonts w:asciiTheme="majorBidi" w:hAnsiTheme="majorBidi" w:cstheme="majorBidi"/>
+        </w:rPr>
+        <w:t>i</w:t>
+      </w:r>
+      <w:proofErr w:type="spellEnd"/>
+      <w:r>
+        <w:rPr>
+          <w:rFonts w:asciiTheme="majorBidi" w:hAnsiTheme="majorBidi" w:cstheme="majorBidi"/>
+        </w:rPr>
+        <w:t>) is hardcoded (line 47), while -c and -l are optional (lines 58–64).</w:t>
+      </w:r>
+    </w:p>
+    <w:p>
+      <w:pPr>
+        <w:pStyle w:val="ListParagraph"/>
+        <w:rPr>
+          <w:rFonts w:asciiTheme="majorBidi" w:hAnsiTheme="majorBidi" w:cstheme="majorBidi"/>
+        </w:rPr>
+      </w:pPr>
     </w:p>
     <w:p>
       <w:pPr>
@@ -242,6 +551,262 @@
           <w:rFonts w:asciiTheme="majorBidi" w:hAnsiTheme="majorBidi" w:cstheme="majorBidi"/>
         </w:rPr>
       </w:pPr>
+      <w:r>
+        <w:rPr>
+          <w:rFonts w:asciiTheme="majorBidi" w:hAnsiTheme="majorBidi" w:cstheme="majorBidi"/>
+        </w:rPr>
+        <w:t>Test with:</w:t>
+      </w:r>
+    </w:p>
+    <w:p>
+      <w:pPr>
+        <w:pStyle w:val="ListParagraph"/>
+        <w:rPr>
+          <w:rFonts w:asciiTheme="majorBidi" w:hAnsiTheme="majorBidi" w:cstheme="majorBidi"/>
+        </w:rPr>
+      </w:pPr>
+      <w:r>
+        <w:rPr>
+          <w:rFonts w:asciiTheme="majorBidi" w:hAnsiTheme="majorBidi" w:cstheme="majorBidi"/>
+        </w:rPr>
+        <w:t xml:space="preserve">./mygrep.sh hello testfile.txt          # Basic search </w:t>
+      </w:r>
+    </w:p>
+    <w:p>
+      <w:pPr>
+        <w:pStyle w:val="ListParagraph"/>
+        <w:rPr>
+          <w:rFonts w:asciiTheme="majorBidi" w:hAnsiTheme="majorBidi" w:cstheme="majorBidi"/>
+        </w:rPr>
+      </w:pPr>
+      <w:r>
+        <w:rPr>
+          <w:rFonts w:asciiTheme="majorBidi" w:hAnsiTheme="majorBidi" w:cstheme="majorBidi"/>
+        </w:rPr>
+        <w:t xml:space="preserve">./mygrep.sh -n hello testfile.txt      # Line numbers  </w:t>
+      </w:r>
+    </w:p>
+    <w:p>
+      <w:pPr>
+        <w:pStyle w:val="ListParagraph"/>
+        <w:rPr>
+          <w:rFonts w:asciiTheme="majorBidi" w:hAnsiTheme="majorBidi" w:cstheme="majorBidi"/>
+        </w:rPr>
+      </w:pPr>
+      <w:r>
+        <w:rPr>
+          <w:rFonts w:asciiTheme="majorBidi" w:hAnsiTheme="majorBidi" w:cstheme="majorBidi"/>
+        </w:rPr>
+        <w:t>./mygrep.sh -</w:t>
+      </w:r>
+      <w:proofErr w:type="spellStart"/>
+      <w:r>
+        <w:rPr>
+          <w:rFonts w:asciiTheme="majorBidi" w:hAnsiTheme="majorBidi" w:cstheme="majorBidi"/>
+        </w:rPr>
+        <w:t>vn</w:t>
+      </w:r>
+      <w:proofErr w:type="spellEnd"/>
+      <w:r>
+        <w:rPr>
+          <w:rFonts w:asciiTheme="majorBidi" w:hAnsiTheme="majorBidi" w:cstheme="majorBidi"/>
+        </w:rPr>
+        <w:t xml:space="preserve"> hello testfile.txt     # Inverted match  </w:t>
+      </w:r>
+    </w:p>
+    <w:p>
+      <w:pPr>
+        <w:pStyle w:val="ListParagraph"/>
+        <w:rPr>
+          <w:rFonts w:asciiTheme="majorBidi" w:hAnsiTheme="majorBidi" w:cstheme="majorBidi"/>
+        </w:rPr>
+      </w:pPr>
+      <w:r>
+        <w:rPr>
+          <w:rFonts w:asciiTheme="majorBidi" w:hAnsiTheme="majorBidi" w:cstheme="majorBidi"/>
+        </w:rPr>
+        <w:t>./mygrep.sh -v testfile.txt            # Error: Missing search string</w:t>
+      </w:r>
+    </w:p>
+    <w:p>
+      <w:pPr>
+        <w:pStyle w:val="ListParagraph"/>
+        <w:rPr>
+          <w:rFonts w:asciiTheme="majorBidi" w:hAnsiTheme="majorBidi" w:cstheme="majorBidi"/>
+        </w:rPr>
+      </w:pPr>
+      <w:r>
+        <w:rPr>
+          <w:noProof/>
+        </w:rPr>
+        <w:drawing>
+          <wp:inline distT="0" distB="0" distL="0" distR="0" wp14:anchorId="302A4319" wp14:editId="683CB656">
+            <wp:extent cx="5943600" cy="2633345"/>
+            <wp:effectExtent l="0" t="0" r="0" b="0"/>
+            <wp:docPr id="1282683489" name="Picture 1" descr="A screen shot of a computer&#10;&#10;AI-generated content may be incorrect."/>
+            <wp:cNvGraphicFramePr>
+              <a:graphicFrameLocks xmlns:a="http://schemas.openxmlformats.org/drawingml/2006/main" noChangeAspect="1"/>
+            </wp:cNvGraphicFramePr>
+            <a:graphic xmlns:a="http://schemas.openxmlformats.org/drawingml/2006/main">
+              <a:graphicData uri="http://schemas.openxmlformats.org/drawingml/2006/picture">
+                <pic:pic xmlns:pic="http://schemas.openxmlformats.org/drawingml/2006/picture">
+                  <pic:nvPicPr>
+                    <pic:cNvPr id="1282683489" name="Picture 1" descr="A screen shot of a computer&#10;&#10;AI-generated content may be incorrect."/>
+                    <pic:cNvPicPr/>
+                  </pic:nvPicPr>
+                  <pic:blipFill>
+                    <a:blip r:embed="rId8"/>
+                    <a:stretch>
+                      <a:fillRect/>
+                    </a:stretch>
+                  </pic:blipFill>
+                  <pic:spPr>
+                    <a:xfrm>
+                      <a:off x="0" y="0"/>
+                      <a:ext cx="5943600" cy="2633345"/>
+                    </a:xfrm>
+                    <a:prstGeom prst="rect">
+                      <a:avLst/>
+                    </a:prstGeom>
+                  </pic:spPr>
+                </pic:pic>
+              </a:graphicData>
+            </a:graphic>
+          </wp:inline>
+        </w:drawing>
+      </w:r>
+      <w:r>
+        <w:rPr>
+          <w:rFonts w:asciiTheme="majorBidi" w:hAnsiTheme="majorBidi" w:cstheme="majorBidi"/>
+        </w:rPr>
+        <w:br/>
+      </w:r>
+    </w:p>
+    <w:p>
+      <w:pPr>
+        <w:pStyle w:val="ListParagraph"/>
+        <w:rPr>
+          <w:rFonts w:asciiTheme="majorBidi" w:hAnsiTheme="majorBidi" w:cstheme="majorBidi"/>
+        </w:rPr>
+      </w:pPr>
+      <w:r>
+        <w:rPr>
+          <w:rFonts w:asciiTheme="majorBidi" w:hAnsiTheme="majorBidi" w:cstheme="majorBidi"/>
+        </w:rPr>
+        <w:lastRenderedPageBreak/>
+        <w:t xml:space="preserve"> Another view for the -c,-E,-l,  and some combination and –help &amp;-h:</w:t>
+      </w:r>
+      <w:r>
+        <w:rPr>
+          <w:rFonts w:asciiTheme="majorBidi" w:hAnsiTheme="majorBidi" w:cstheme="majorBidi"/>
+        </w:rPr>
+        <w:br/>
+      </w:r>
+      <w:r>
+        <w:rPr>
+          <w:noProof/>
+        </w:rPr>
+        <w:drawing>
+          <wp:inline distT="0" distB="0" distL="0" distR="0" wp14:anchorId="13B25651" wp14:editId="7185D53E">
+            <wp:extent cx="5943600" cy="2938780"/>
+            <wp:effectExtent l="0" t="0" r="0" b="0"/>
+            <wp:docPr id="556751557" name="Picture 1" descr="A screen shot of a computer program&#10;&#10;AI-generated content may be incorrect."/>
+            <wp:cNvGraphicFramePr>
+              <a:graphicFrameLocks xmlns:a="http://schemas.openxmlformats.org/drawingml/2006/main" noChangeAspect="1"/>
+            </wp:cNvGraphicFramePr>
+            <a:graphic xmlns:a="http://schemas.openxmlformats.org/drawingml/2006/main">
+              <a:graphicData uri="http://schemas.openxmlformats.org/drawingml/2006/picture">
+                <pic:pic xmlns:pic="http://schemas.openxmlformats.org/drawingml/2006/picture">
+                  <pic:nvPicPr>
+                    <pic:cNvPr id="556751557" name="Picture 1" descr="A screen shot of a computer program&#10;&#10;AI-generated content may be incorrect."/>
+                    <pic:cNvPicPr/>
+                  </pic:nvPicPr>
+                  <pic:blipFill>
+                    <a:blip r:embed="rId9"/>
+                    <a:stretch>
+                      <a:fillRect/>
+                    </a:stretch>
+                  </pic:blipFill>
+                  <pic:spPr>
+                    <a:xfrm>
+                      <a:off x="0" y="0"/>
+                      <a:ext cx="5943600" cy="2938780"/>
+                    </a:xfrm>
+                    <a:prstGeom prst="rect">
+                      <a:avLst/>
+                    </a:prstGeom>
+                  </pic:spPr>
+                </pic:pic>
+              </a:graphicData>
+            </a:graphic>
+          </wp:inline>
+        </w:drawing>
+      </w:r>
+      <w:r>
+        <w:rPr>
+          <w:rFonts w:asciiTheme="majorBidi" w:hAnsiTheme="majorBidi" w:cstheme="majorBidi"/>
+        </w:rPr>
+        <w:br/>
+      </w:r>
+      <w:r>
+        <w:rPr>
+          <w:rFonts w:asciiTheme="majorBidi" w:hAnsiTheme="majorBidi" w:cstheme="majorBidi"/>
+        </w:rPr>
+        <w:drawing>
+          <wp:inline distT="0" distB="0" distL="0" distR="0" wp14:anchorId="79944770" wp14:editId="01299B41">
+            <wp:extent cx="5943600" cy="3227705"/>
+            <wp:effectExtent l="0" t="0" r="0" b="0"/>
+            <wp:docPr id="227967966" name="Picture 1" descr="A screenshot of a computer program&#10;&#10;AI-generated content may be incorrect."/>
+            <wp:cNvGraphicFramePr>
+              <a:graphicFrameLocks xmlns:a="http://schemas.openxmlformats.org/drawingml/2006/main" noChangeAspect="1"/>
+            </wp:cNvGraphicFramePr>
+            <a:graphic xmlns:a="http://schemas.openxmlformats.org/drawingml/2006/main">
+              <a:graphicData uri="http://schemas.openxmlformats.org/drawingml/2006/picture">
+                <pic:pic xmlns:pic="http://schemas.openxmlformats.org/drawingml/2006/picture">
+                  <pic:nvPicPr>
+                    <pic:cNvPr id="227967966" name="Picture 1" descr="A screenshot of a computer program&#10;&#10;AI-generated content may be incorrect."/>
+                    <pic:cNvPicPr/>
+                  </pic:nvPicPr>
+                  <pic:blipFill>
+                    <a:blip r:embed="rId10"/>
+                    <a:stretch>
+                      <a:fillRect/>
+                    </a:stretch>
+                  </pic:blipFill>
+                  <pic:spPr>
+                    <a:xfrm>
+                      <a:off x="0" y="0"/>
+                      <a:ext cx="5943600" cy="3227705"/>
+                    </a:xfrm>
+                    <a:prstGeom prst="rect">
+                      <a:avLst/>
+                    </a:prstGeom>
+                  </pic:spPr>
+                </pic:pic>
+              </a:graphicData>
+            </a:graphic>
+          </wp:inline>
+        </w:drawing>
+      </w:r>
+      <w:r>
+        <w:rPr>
+          <w:rFonts w:asciiTheme="majorBidi" w:hAnsiTheme="majorBidi" w:cstheme="majorBidi"/>
+        </w:rPr>
+        <w:br/>
+      </w:r>
+      <w:r>
+        <w:rPr>
+          <w:rFonts w:asciiTheme="majorBidi" w:hAnsiTheme="majorBidi" w:cstheme="majorBidi"/>
+        </w:rPr>
+        <w:br/>
+        <w:t>thank you for your time, have a nice day!</w:t>
+      </w:r>
+      <w:r>
+        <w:rPr>
+          <w:rFonts w:asciiTheme="majorBidi" w:hAnsiTheme="majorBidi" w:cstheme="majorBidi"/>
+        </w:rPr>
+        <w:t xml:space="preserve"> </w:t>
+      </w:r>
     </w:p>
     <w:sectPr>
       <w:pgSz w:w="12240" w:h="15840"/>

</xml_diff>